<commit_message>
update from interface to abstract class
</commit_message>
<xml_diff>
--- a/docs/OODP_DesignReport_Combined.docx
+++ b/docs/OODP_DesignReport_Combined.docx
@@ -173,25 +173,7 @@
                 <w:sz w:val="36"/>
                 <w:szCs w:val="28"/>
               </w:rPr>
-              <w:t xml:space="preserve">Xu </w:t>
-            </w:r>
-            <w:proofErr w:type="spellStart"/>
-            <w:r>
-              <w:rPr>
-                <w:color w:val="5B9BD5"/>
-                <w:sz w:val="36"/>
-                <w:szCs w:val="28"/>
-              </w:rPr>
-              <w:t>Minsheng</w:t>
-            </w:r>
-            <w:proofErr w:type="spellEnd"/>
-            <w:r>
-              <w:rPr>
-                <w:color w:val="5B9BD5"/>
-                <w:sz w:val="36"/>
-                <w:szCs w:val="28"/>
-              </w:rPr>
-              <w:t xml:space="preserve"> (A0134434M)</w:t>
+              <w:t>Xu Minsheng (A0134434M)</w:t>
             </w:r>
           </w:p>
           <w:p>
@@ -211,91 +193,7 @@
                 <w:sz w:val="36"/>
                 <w:szCs w:val="28"/>
               </w:rPr>
-              <w:t xml:space="preserve">Liu Xinzhuo  </w:t>
-            </w:r>
-            <w:proofErr w:type="gramStart"/>
-            <w:r>
-              <w:rPr>
-                <w:color w:val="5B9BD5"/>
-                <w:sz w:val="36"/>
-                <w:szCs w:val="28"/>
-              </w:rPr>
-              <w:t xml:space="preserve">   (</w:t>
-            </w:r>
-            <w:proofErr w:type="gramEnd"/>
-            <w:r>
-              <w:rPr>
-                <w:color w:val="5B9BD5"/>
-                <w:sz w:val="36"/>
-                <w:szCs w:val="28"/>
-              </w:rPr>
-              <w:t>A0136010A)</w:t>
-            </w:r>
-          </w:p>
-          <w:p>
-            <w:pPr>
-              <w:pStyle w:val="13"/>
-              <w:wordWrap w:val="0"/>
-              <w:jc w:val="right"/>
-              <w:rPr>
-                <w:color w:val="5B9BD5"/>
-                <w:sz w:val="36"/>
-                <w:szCs w:val="28"/>
-              </w:rPr>
-            </w:pPr>
-            <w:proofErr w:type="spellStart"/>
-            <w:r>
-              <w:rPr>
-                <w:color w:val="5B9BD5"/>
-                <w:sz w:val="36"/>
-                <w:szCs w:val="28"/>
-              </w:rPr>
-              <w:t>Xie</w:t>
-            </w:r>
-            <w:proofErr w:type="spellEnd"/>
-            <w:r>
-              <w:rPr>
-                <w:color w:val="5B9BD5"/>
-                <w:sz w:val="36"/>
-                <w:szCs w:val="28"/>
-              </w:rPr>
-              <w:t xml:space="preserve"> </w:t>
-            </w:r>
-            <w:proofErr w:type="spellStart"/>
-            <w:r>
-              <w:rPr>
-                <w:color w:val="5B9BD5"/>
-                <w:sz w:val="36"/>
-                <w:szCs w:val="28"/>
-              </w:rPr>
-              <w:t>Jiabao</w:t>
-            </w:r>
-            <w:proofErr w:type="spellEnd"/>
-            <w:r>
-              <w:rPr>
-                <w:color w:val="5B9BD5"/>
-                <w:sz w:val="36"/>
-                <w:szCs w:val="28"/>
-              </w:rPr>
-              <w:t xml:space="preserve">     </w:t>
-            </w:r>
-            <w:proofErr w:type="gramStart"/>
-            <w:r>
-              <w:rPr>
-                <w:color w:val="5B9BD5"/>
-                <w:sz w:val="36"/>
-                <w:szCs w:val="28"/>
-              </w:rPr>
-              <w:t xml:space="preserve">   (</w:t>
-            </w:r>
-            <w:proofErr w:type="gramEnd"/>
-            <w:r>
-              <w:rPr>
-                <w:color w:val="5B9BD5"/>
-                <w:sz w:val="36"/>
-                <w:szCs w:val="28"/>
-              </w:rPr>
-              <w:t>A0109328E)</w:t>
+              <w:t>Liu Xinzhuo     (A0136010A)</w:t>
             </w:r>
           </w:p>
           <w:p>
@@ -315,43 +213,27 @@
                 <w:sz w:val="36"/>
                 <w:szCs w:val="28"/>
               </w:rPr>
-              <w:t xml:space="preserve">Lu </w:t>
+              <w:t>Xie Jiabao        (A0109328E)</w:t>
             </w:r>
-            <w:proofErr w:type="spellStart"/>
+          </w:p>
+          <w:p>
+            <w:pPr>
+              <w:pStyle w:val="13"/>
+              <w:wordWrap w:val="0"/>
+              <w:jc w:val="right"/>
+              <w:rPr>
+                <w:color w:val="5B9BD5"/>
+                <w:sz w:val="36"/>
+                <w:szCs w:val="28"/>
+              </w:rPr>
+            </w:pPr>
             <w:r>
               <w:rPr>
                 <w:color w:val="5B9BD5"/>
                 <w:sz w:val="36"/>
                 <w:szCs w:val="28"/>
               </w:rPr>
-              <w:t>Angxiao</w:t>
-            </w:r>
-            <w:proofErr w:type="spellEnd"/>
-            <w:r>
-              <w:rPr>
-                <w:color w:val="5B9BD5"/>
-                <w:sz w:val="36"/>
-                <w:szCs w:val="28"/>
-              </w:rPr>
-              <w:t xml:space="preserve">   </w:t>
-            </w:r>
-            <w:proofErr w:type="gramStart"/>
-            <w:r>
-              <w:rPr>
-                <w:color w:val="5B9BD5"/>
-                <w:sz w:val="36"/>
-                <w:szCs w:val="28"/>
-              </w:rPr>
-              <w:t xml:space="preserve">   (</w:t>
-            </w:r>
-            <w:proofErr w:type="gramEnd"/>
-            <w:r>
-              <w:rPr>
-                <w:color w:val="5B9BD5"/>
-                <w:sz w:val="36"/>
-                <w:szCs w:val="28"/>
-              </w:rPr>
-              <w:t>A0136021Y)</w:t>
+              <w:t>Lu Angxiao      (A0136021Y)</w:t>
             </w:r>
           </w:p>
           <w:p>
@@ -1316,21 +1198,7 @@
             <w:rStyle w:val="a7"/>
             <w:noProof/>
           </w:rPr>
-          <w:t>2.2.1 Description of the</w:t>
-        </w:r>
-        <w:r>
-          <w:rPr>
-            <w:rStyle w:val="a7"/>
-            <w:noProof/>
-          </w:rPr>
-          <w:t xml:space="preserve"> </w:t>
-        </w:r>
-        <w:r>
-          <w:rPr>
-            <w:rStyle w:val="a7"/>
-            <w:noProof/>
-          </w:rPr>
-          <w:t>design problem</w:t>
+          <w:t>2.2.1 Description of the design problem</w:t>
         </w:r>
         <w:r>
           <w:rPr>
@@ -2609,31 +2477,7 @@
         <w:t xml:space="preserve">(1) </w:t>
       </w:r>
       <w:r>
-        <w:t xml:space="preserve">There is too much coupling between </w:t>
-      </w:r>
-      <w:proofErr w:type="spellStart"/>
-      <w:r>
-        <w:t>StoreItem</w:t>
-      </w:r>
-      <w:proofErr w:type="spellEnd"/>
-      <w:r>
-        <w:t xml:space="preserve">, </w:t>
-      </w:r>
-      <w:proofErr w:type="spellStart"/>
-      <w:r>
-        <w:t>MachineryController</w:t>
-      </w:r>
-      <w:proofErr w:type="spellEnd"/>
-      <w:r>
-        <w:t xml:space="preserve">, </w:t>
-      </w:r>
-      <w:proofErr w:type="spellStart"/>
-      <w:r>
-        <w:t>DispenseController</w:t>
-      </w:r>
-      <w:proofErr w:type="spellEnd"/>
-      <w:r>
-        <w:t xml:space="preserve"> Objects. </w:t>
+        <w:t xml:space="preserve">There is too much coupling between StoreItem, MachineryController, DispenseController Objects. </w:t>
       </w:r>
     </w:p>
     <w:p>
@@ -2679,32 +2523,10 @@
         <w:rPr>
           <w:lang w:eastAsia="zh-CN"/>
         </w:rPr>
-        <w:t xml:space="preserve">he </w:t>
-      </w:r>
-      <w:proofErr w:type="spellStart"/>
-      <w:r>
-        <w:rPr>
-          <w:lang w:eastAsia="zh-CN"/>
-        </w:rPr>
-        <w:t>TransactionController</w:t>
-      </w:r>
-      <w:proofErr w:type="spellEnd"/>
-      <w:r>
-        <w:rPr>
-          <w:lang w:eastAsia="zh-CN"/>
-        </w:rPr>
-        <w:t xml:space="preserve"> is too big to maintain and modify. In addition, </w:t>
-      </w:r>
-      <w:r>
-        <w:t xml:space="preserve">the </w:t>
-      </w:r>
-      <w:proofErr w:type="spellStart"/>
-      <w:r>
-        <w:t>TransactionController</w:t>
-      </w:r>
-      <w:proofErr w:type="spellEnd"/>
-      <w:r>
-        <w:t xml:space="preserve"> has too many responsibilities. And in this class there are some c</w:t>
+        <w:t xml:space="preserve">he TransactionController is too big to maintain and modify. In addition, </w:t>
+      </w:r>
+      <w:r>
+        <w:t>the TransactionController has too many responsibilities. And in this class there are some c</w:t>
       </w:r>
       <w:r>
         <w:t>ode redundancy</w:t>
@@ -2726,31 +2548,7 @@
         <w:t xml:space="preserve">(3) </w:t>
       </w:r>
       <w:r>
-        <w:t xml:space="preserve">There is tight coupling between </w:t>
-      </w:r>
-      <w:proofErr w:type="spellStart"/>
-      <w:r>
-        <w:t>TransactionController</w:t>
-      </w:r>
-      <w:proofErr w:type="spellEnd"/>
-      <w:r>
-        <w:t xml:space="preserve">, </w:t>
-      </w:r>
-      <w:proofErr w:type="spellStart"/>
-      <w:r>
-        <w:t>CoinReceiver</w:t>
-      </w:r>
-      <w:proofErr w:type="spellEnd"/>
-      <w:r>
-        <w:t xml:space="preserve"> and </w:t>
-      </w:r>
-      <w:proofErr w:type="spellStart"/>
-      <w:r>
-        <w:t>ChangeGiver</w:t>
-      </w:r>
-      <w:proofErr w:type="spellEnd"/>
-      <w:r>
-        <w:t xml:space="preserve"> class, which means it is hard to maintain and extend.</w:t>
+        <w:t>There is tight coupling between TransactionController, CoinReceiver and ChangeGiver class, which means it is hard to maintain and extend.</w:t>
       </w:r>
     </w:p>
     <w:p>
@@ -2800,10 +2598,7 @@
         <w:t xml:space="preserve">2.1 </w:t>
       </w:r>
       <w:r>
-        <w:t xml:space="preserve">Observer </w:t>
-      </w:r>
-      <w:r>
-        <w:t>Pattern</w:t>
+        <w:t>Observer Pattern</w:t>
       </w:r>
       <w:bookmarkEnd w:id="3"/>
     </w:p>
@@ -2820,71 +2615,17 @@
     </w:p>
     <w:p>
       <w:r>
-        <w:t xml:space="preserve">There is too much coupling between </w:t>
-      </w:r>
-      <w:proofErr w:type="spellStart"/>
-      <w:r>
-        <w:t>StoreItem</w:t>
-      </w:r>
-      <w:proofErr w:type="spellEnd"/>
-      <w:r>
-        <w:t xml:space="preserve">, </w:t>
-      </w:r>
-      <w:proofErr w:type="spellStart"/>
-      <w:r>
-        <w:t>MachineryController</w:t>
-      </w:r>
-      <w:proofErr w:type="spellEnd"/>
-      <w:r>
-        <w:t xml:space="preserve">, </w:t>
-      </w:r>
-      <w:proofErr w:type="spellStart"/>
-      <w:r>
-        <w:t>DispenseController</w:t>
-      </w:r>
-      <w:proofErr w:type="spellEnd"/>
-      <w:r>
-        <w:t xml:space="preserve"> Objects. </w:t>
-      </w:r>
-    </w:p>
-    <w:p>
-      <w:r>
-        <w:t xml:space="preserve">It means that whenever there is any operation to change the quantity of </w:t>
-      </w:r>
-      <w:proofErr w:type="spellStart"/>
-      <w:r>
-        <w:t>StoreItem</w:t>
-      </w:r>
-      <w:proofErr w:type="spellEnd"/>
-      <w:r>
-        <w:t xml:space="preserve"> (Coin or Drink), for example i</w:t>
-      </w:r>
-      <w:r>
-        <w:t xml:space="preserve">f there is a need to add a use case to clear all drinks from the store for maintainer, the </w:t>
-      </w:r>
-      <w:proofErr w:type="spellStart"/>
-      <w:r>
-        <w:t>MachineryController</w:t>
-      </w:r>
-      <w:proofErr w:type="spellEnd"/>
-      <w:r>
-        <w:t xml:space="preserve"> and </w:t>
-      </w:r>
-      <w:proofErr w:type="spellStart"/>
-      <w:r>
-        <w:t>DispenseController</w:t>
-      </w:r>
-      <w:proofErr w:type="spellEnd"/>
-      <w:r>
-        <w:t xml:space="preserve"> may need to be called as a part of the operation. </w:t>
-      </w:r>
-    </w:p>
-    <w:p>
-      <w:r>
-        <w:t>Also if there is a need to add a use case to sync the storage data with</w:t>
-      </w:r>
-      <w:r>
-        <w:t xml:space="preserve"> an online data Centre, all operations that will change item’s quantity must be modified.</w:t>
+        <w:t xml:space="preserve">There is too much coupling between StoreItem, MachineryController, DispenseController Objects. </w:t>
+      </w:r>
+    </w:p>
+    <w:p>
+      <w:r>
+        <w:t xml:space="preserve">It means that whenever there is any operation to change the quantity of StoreItem (Coin or Drink), for example if there is a need to add a use case to clear all drinks from the store for maintainer, the MachineryController and DispenseController may need to be called as a part of the operation. </w:t>
+      </w:r>
+    </w:p>
+    <w:p>
+      <w:r>
+        <w:t>Also if there is a need to add a use case to sync the storage data with an online data Centre, all operations that will change item’s quantity must be modified.</w:t>
       </w:r>
     </w:p>
     <w:p>
@@ -2905,10 +2646,7 @@
     </w:p>
     <w:p>
       <w:r>
-        <w:t>Since the problem is caused by tight coupl</w:t>
-      </w:r>
-      <w:r>
-        <w:t>ing between class, and it is a behavioral issue, the candidate patterns are</w:t>
+        <w:t>Since the problem is caused by tight coupling between class, and it is a behavioral issue, the candidate patterns are</w:t>
       </w:r>
     </w:p>
     <w:p>
@@ -2948,47 +2686,22 @@
     </w:p>
     <w:p>
       <w:r>
-        <w:t>In this case Observer Pa</w:t>
-      </w:r>
-      <w:r>
-        <w:t xml:space="preserve">ttern is suitable. </w:t>
-      </w:r>
-    </w:p>
-    <w:p>
-      <w:r>
-        <w:t xml:space="preserve">The nature of problem is how to assure the consistency of </w:t>
-      </w:r>
-      <w:proofErr w:type="spellStart"/>
-      <w:r>
-        <w:t>StoreItem’s</w:t>
-      </w:r>
-      <w:proofErr w:type="spellEnd"/>
-      <w:r>
-        <w:t xml:space="preserve"> quantity between multiple Objects without making the classes tightly coupled. </w:t>
-      </w:r>
-    </w:p>
-    <w:p>
-      <w:r>
-        <w:t>By introducing Observer Pattern, it reduces the coupling because no matter what operati</w:t>
-      </w:r>
-      <w:r>
-        <w:t xml:space="preserve">on that change the </w:t>
-      </w:r>
-      <w:proofErr w:type="spellStart"/>
-      <w:r>
-        <w:t>StoreItem’s</w:t>
-      </w:r>
-      <w:proofErr w:type="spellEnd"/>
-      <w:r>
-        <w:t xml:space="preserve"> quantity, the operation itself does not need to worry about make the related objects to be consistent, hence it does not need to know what are these related objects.</w:t>
-      </w:r>
-    </w:p>
-    <w:p>
-      <w:r>
-        <w:t>Furthermore, it becomes easier to extend to support new req</w:t>
-      </w:r>
-      <w:r>
-        <w:t>uirement for both side (Subject and Observer) due to both depend on abstraction. Changes to each side will not impact another.</w:t>
+        <w:t xml:space="preserve">In this case Observer Pattern is suitable. </w:t>
+      </w:r>
+    </w:p>
+    <w:p>
+      <w:r>
+        <w:t xml:space="preserve">The nature of problem is how to assure the consistency of StoreItem’s quantity between multiple Objects without making the classes tightly coupled. </w:t>
+      </w:r>
+    </w:p>
+    <w:p>
+      <w:r>
+        <w:t>By introducing Observer Pattern, it reduces the coupling because no matter what operation that change the StoreItem’s quantity, the operation itself does not need to worry about make the related objects to be consistent, hence it does not need to know what are these related objects.</w:t>
+      </w:r>
+    </w:p>
+    <w:p>
+      <w:r>
+        <w:t>Furthermore, it becomes easier to extend to support new requirement for both side (Subject and Observer) due to both depend on abstraction. Changes to each side will not impact another.</w:t>
       </w:r>
     </w:p>
     <w:p>
@@ -3045,7 +2758,7 @@
             <v:path o:extrusionok="f" gradientshapeok="t" o:connecttype="rect"/>
             <o:lock v:ext="edit" aspectratio="t"/>
           </v:shapetype>
-          <v:shape id="Picture 1" o:spid="_x0000_i1066" type="#_x0000_t75" style="width:525.5pt;height:430.15pt">
+          <v:shape id="Picture 1" o:spid="_x0000_i1025" type="#_x0000_t75" style="width:525.5pt;height:430.15pt">
             <v:imagedata r:id="rId12" o:title=""/>
           </v:shape>
         </w:pict>
@@ -3075,10 +2788,7 @@
       <w:bookmarkStart w:id="8" w:name="_Toc433563125"/>
       <w:r>
         <w:lastRenderedPageBreak/>
-        <w:t>2</w:t>
-      </w:r>
-      <w:r>
-        <w:t>.1.5 Collaborations among the participants (specific to your application objects)</w:t>
+        <w:t>2.1.5 Collaborations among the participants (specific to your application objects)</w:t>
       </w:r>
       <w:bookmarkEnd w:id="8"/>
     </w:p>
@@ -3096,7 +2806,7 @@
           <w:lang w:eastAsia="zh-CN"/>
         </w:rPr>
         <w:pict>
-          <v:shape id="Picture 2" o:spid="_x0000_i1064" type="#_x0000_t75" style="width:636.8pt;height:403.95pt">
+          <v:shape id="Picture 2" o:spid="_x0000_i1026" type="#_x0000_t75" style="width:637.7pt;height:403.95pt">
             <v:imagedata r:id="rId13" o:title=""/>
           </v:shape>
         </w:pict>
@@ -3114,7 +2824,7 @@
           <w:lang w:eastAsia="zh-CN"/>
         </w:rPr>
         <w:pict>
-          <v:shape id="Picture 3" o:spid="_x0000_i1065" type="#_x0000_t75" style="width:647.05pt;height:418.9pt">
+          <v:shape id="Picture 3" o:spid="_x0000_i1027" type="#_x0000_t75" style="width:9in;height:418.9pt">
             <v:imagedata r:id="rId14" o:title="" cropbottom="14297f"/>
           </v:shape>
         </w:pict>
@@ -3161,15 +2871,7 @@
         <w:ind w:firstLine="720"/>
       </w:pPr>
       <w:r>
-        <w:t xml:space="preserve">A </w:t>
-      </w:r>
-      <w:proofErr w:type="spellStart"/>
-      <w:r>
-        <w:t>hashmap</w:t>
-      </w:r>
-      <w:proofErr w:type="spellEnd"/>
-      <w:r>
-        <w:t xml:space="preserve"> is used to store the mapping between subjects to observer.</w:t>
+        <w:t>A hashmap is used to store the mapping between subjects to observer.</w:t>
       </w:r>
     </w:p>
     <w:p>
@@ -3177,10 +2879,7 @@
         <w:pStyle w:val="12"/>
       </w:pPr>
       <w:r>
-        <w:t>Each subject object has a list of observer reference. We consider it is fine because there is not a lot of subjects and observers that would incur st</w:t>
-      </w:r>
-      <w:r>
-        <w:t>orage overhead.</w:t>
+        <w:t>Each subject object has a list of observer reference. We consider it is fine because there is not a lot of subjects and observers that would incur storage overhead.</w:t>
       </w:r>
     </w:p>
     <w:p>
@@ -3205,42 +2904,7 @@
         <w:pStyle w:val="12"/>
       </w:pPr>
       <w:r>
-        <w:t xml:space="preserve">In this case, the Machinery Controller needs to observer all </w:t>
-      </w:r>
-      <w:proofErr w:type="spellStart"/>
-      <w:r>
-        <w:t>StoreItems</w:t>
-      </w:r>
-      <w:proofErr w:type="spellEnd"/>
-      <w:r>
-        <w:t xml:space="preserve"> of Coin and Drink. It may not be so efficient that once a state of one item changed, all items must be updated. Thus we choose to overr</w:t>
-      </w:r>
-      <w:r>
-        <w:t xml:space="preserve">ide the </w:t>
-      </w:r>
-      <w:proofErr w:type="spellStart"/>
-      <w:r>
-        <w:t>notifyObservers</w:t>
-      </w:r>
-      <w:proofErr w:type="spellEnd"/>
-      <w:r>
-        <w:t xml:space="preserve"> method of both </w:t>
-      </w:r>
-      <w:proofErr w:type="spellStart"/>
-      <w:r>
-        <w:t>CashStoreItem</w:t>
-      </w:r>
-      <w:proofErr w:type="spellEnd"/>
-      <w:r>
-        <w:t xml:space="preserve"> and </w:t>
-      </w:r>
-      <w:proofErr w:type="spellStart"/>
-      <w:r>
-        <w:t>DrinksStoreItem</w:t>
-      </w:r>
-      <w:proofErr w:type="spellEnd"/>
-      <w:r>
-        <w:t xml:space="preserve"> to pass a parameter to specify which type of Item is changed, only objects that are interesting in this type will be updated. </w:t>
+        <w:t xml:space="preserve">In this case, the Machinery Controller needs to observer all StoreItems of Coin and Drink. It may not be so efficient that once a state of one item changed, all items must be updated. Thus we choose to override the notifyObservers method of both CashStoreItem and DrinksStoreItem to pass a parameter to specify which type of Item is changed, only objects that are interesting in this type will be updated. </w:t>
       </w:r>
     </w:p>
     <w:p>
@@ -3248,10 +2912,7 @@
         <w:pStyle w:val="12"/>
       </w:pPr>
       <w:r>
-        <w:t xml:space="preserve">But to improve performance furthermore, the Machinery </w:t>
-      </w:r>
-      <w:r>
-        <w:t>Controller has to figure which particular item is changed and to update the related object, will make the codes more complicate.</w:t>
+        <w:t>But to improve performance furthermore, the Machinery Controller has to figure which particular item is changed and to update the related object, will make the codes more complicate.</w:t>
       </w:r>
     </w:p>
     <w:p>
@@ -3276,10 +2937,7 @@
         <w:pStyle w:val="12"/>
       </w:pPr>
       <w:r>
-        <w:t>Making the subject to be responsible for calling the Notify is more preferable. Even though this appro</w:t>
-      </w:r>
-      <w:r>
-        <w:t>ach may lower the performance by consecutive updates, the end result is consistent. And the benefit is we can avoid the bug caused from client forget to call Notify.</w:t>
+        <w:t>Making the subject to be responsible for calling the Notify is more preferable. Even though this approach may lower the performance by consecutive updates, the end result is consistent. And the benefit is we can avoid the bug caused from client forget to call Notify.</w:t>
       </w:r>
     </w:p>
     <w:p>
@@ -3304,10 +2962,7 @@
         <w:pStyle w:val="12"/>
       </w:pPr>
       <w:r>
-        <w:t>Since the observer references are stored as subje</w:t>
-      </w:r>
-      <w:r>
-        <w:t>ct’s attribute, when a subject is deleted, its attribute will be deleted as well.</w:t>
+        <w:t>Since the observer references are stored as subject’s attribute, when a subject is deleted, its attribute will be deleted as well.</w:t>
       </w:r>
     </w:p>
     <w:p>
@@ -3332,10 +2987,7 @@
         <w:pStyle w:val="12"/>
       </w:pPr>
       <w:r>
-        <w:t xml:space="preserve">Subject inherit the Java Lib class Observable, and Notify is the last operation in methods which change its </w:t>
-      </w:r>
-      <w:r>
-        <w:t xml:space="preserve">state. </w:t>
+        <w:t xml:space="preserve">Subject inherit the Java Lib class Observable, and Notify is the last operation in methods which change its state. </w:t>
       </w:r>
     </w:p>
     <w:p>
@@ -3360,10 +3012,7 @@
         <w:pStyle w:val="12"/>
       </w:pPr>
       <w:r>
-        <w:t>In this case, by inheriting Java Lib class Observable, the subject’s reference is passed to observer regardless of it is needed or not for simplicity. So that the observer can decide whether to use it or</w:t>
-      </w:r>
-      <w:r>
-        <w:t xml:space="preserve"> not.</w:t>
+        <w:t>In this case, by inheriting Java Lib class Observable, the subject’s reference is passed to observer regardless of it is needed or not for simplicity. So that the observer can decide whether to use it or not.</w:t>
       </w:r>
     </w:p>
     <w:p>
@@ -3388,23 +3037,7 @@
         <w:pStyle w:val="12"/>
       </w:pPr>
       <w:r>
-        <w:t>As mentioned in 2</w:t>
-      </w:r>
-      <w:proofErr w:type="gramStart"/>
-      <w:r>
-        <w:t>. ,</w:t>
-      </w:r>
-      <w:proofErr w:type="gramEnd"/>
-      <w:r>
-        <w:t xml:space="preserve"> another parameter of </w:t>
-      </w:r>
-      <w:proofErr w:type="spellStart"/>
-      <w:r>
-        <w:t>notifyObserver</w:t>
-      </w:r>
-      <w:proofErr w:type="spellEnd"/>
-      <w:r>
-        <w:t xml:space="preserve"> method is used to distinguish the type of changed item. </w:t>
+        <w:t xml:space="preserve">As mentioned in 2. , another parameter of notifyObserver method is used to distinguish the type of changed item. </w:t>
       </w:r>
     </w:p>
     <w:p>
@@ -3429,26 +3062,7 @@
         <w:pStyle w:val="12"/>
       </w:pPr>
       <w:r>
-        <w:t xml:space="preserve">A </w:t>
-      </w:r>
-      <w:proofErr w:type="spellStart"/>
-      <w:r>
-        <w:t>StoreItemChangeManager</w:t>
-      </w:r>
-      <w:proofErr w:type="spellEnd"/>
-      <w:r>
-        <w:t xml:space="preserve"> class is introduced to</w:t>
-      </w:r>
-      <w:r>
-        <w:t xml:space="preserve"> maintain the mapping between </w:t>
-      </w:r>
-      <w:proofErr w:type="spellStart"/>
-      <w:r>
-        <w:t>StoreItem</w:t>
-      </w:r>
-      <w:proofErr w:type="spellEnd"/>
-      <w:r>
-        <w:t xml:space="preserve"> and its observer. It is a mediator will be responsible for trigger observer to update when receive notify from subject. It implements the Singleton to assure unique and provide globally access.</w:t>
+        <w:t>A StoreItemChangeManager class is introduced to maintain the mapping between StoreItem and its observer. It is a mediator will be responsible for trigger observer to update when receive notify from subject. It implements the Singleton to assure unique and provide globally access.</w:t>
       </w:r>
     </w:p>
     <w:p>
@@ -3465,10 +3079,7 @@
         </w:numPr>
       </w:pPr>
       <w:r>
-        <w:t>Combining the subject</w:t>
-      </w:r>
-      <w:r>
-        <w:t xml:space="preserve"> and Observer classes</w:t>
+        <w:t>Combining the subject and Observer classes</w:t>
       </w:r>
     </w:p>
     <w:p>
@@ -3476,23 +3087,7 @@
         <w:pStyle w:val="12"/>
       </w:pPr>
       <w:r>
-        <w:t xml:space="preserve">Not suitable. In this case there is no multiple inheritance, make abstract subject and observer combined will expose methods to both </w:t>
-      </w:r>
-      <w:proofErr w:type="spellStart"/>
-      <w:r>
-        <w:t>ConcreteSubject</w:t>
-      </w:r>
-      <w:proofErr w:type="spellEnd"/>
-      <w:r>
-        <w:t xml:space="preserve"> and </w:t>
-      </w:r>
-      <w:proofErr w:type="spellStart"/>
-      <w:r>
-        <w:t>ConcreteObserver</w:t>
-      </w:r>
-      <w:proofErr w:type="spellEnd"/>
-      <w:r>
-        <w:t xml:space="preserve"> which is unnecessary and confusing.</w:t>
+        <w:t>Not suitable. In this case there is no multiple inheritance, make abstract subject and observer combined will expose methods to both ConcreteSubject and ConcreteObserver which is unnecessary and confusing.</w:t>
       </w:r>
     </w:p>
     <w:p>
@@ -3569,16 +3164,53 @@
         <w:rPr>
           <w:lang w:eastAsia="zh-CN"/>
         </w:rPr>
-        <w:t xml:space="preserve">most of controllers are big, especially for the </w:t>
-      </w:r>
-      <w:proofErr w:type="spellStart"/>
-      <w:r>
-        <w:rPr>
-          <w:lang w:eastAsia="zh-CN"/>
-        </w:rPr>
-        <w:t>TransactionController</w:t>
-      </w:r>
-      <w:proofErr w:type="spellEnd"/>
+        <w:t xml:space="preserve">most of controllers are big, especially for the TransactionController. </w:t>
+      </w:r>
+      <w:r>
+        <w:rPr>
+          <w:rFonts w:hint="eastAsia"/>
+          <w:lang w:eastAsia="zh-CN"/>
+        </w:rPr>
+        <w:t>In</w:t>
+      </w:r>
+      <w:r>
+        <w:rPr>
+          <w:lang w:eastAsia="zh-CN"/>
+        </w:rPr>
+        <w:t xml:space="preserve"> this situation, </w:t>
+      </w:r>
+      <w:r>
+        <w:rPr>
+          <w:rFonts w:hint="eastAsia"/>
+          <w:lang w:eastAsia="zh-CN"/>
+        </w:rPr>
+        <w:t>it</w:t>
+      </w:r>
+      <w:r>
+        <w:rPr>
+          <w:lang w:eastAsia="zh-CN"/>
+        </w:rPr>
+        <w:t xml:space="preserve"> </w:t>
+      </w:r>
+      <w:r>
+        <w:rPr>
+          <w:rFonts w:hint="eastAsia"/>
+          <w:lang w:eastAsia="zh-CN"/>
+        </w:rPr>
+        <w:t>is</w:t>
+      </w:r>
+      <w:r>
+        <w:rPr>
+          <w:lang w:eastAsia="zh-CN"/>
+        </w:rPr>
+        <w:t xml:space="preserve"> difficult to modification and m</w:t>
+      </w:r>
+      <w:r>
+        <w:rPr>
+          <w:lang w:eastAsia="zh-CN"/>
+        </w:rPr>
+        <w:t>aintenance</w:t>
+      </w:r>
       <w:r>
         <w:rPr>
           <w:lang w:eastAsia="zh-CN"/>
@@ -3586,24 +3218,14 @@
         <w:t xml:space="preserve">. </w:t>
       </w:r>
       <w:r>
+        <w:t xml:space="preserve">In another word if a programmer wants to </w:t>
+      </w:r>
+      <w:r>
         <w:rPr>
           <w:rFonts w:hint="eastAsia"/>
           <w:lang w:eastAsia="zh-CN"/>
         </w:rPr>
-        <w:t>In</w:t>
-      </w:r>
-      <w:r>
-        <w:rPr>
-          <w:lang w:eastAsia="zh-CN"/>
-        </w:rPr>
-        <w:t xml:space="preserve"> this situation, </w:t>
-      </w:r>
-      <w:r>
-        <w:rPr>
-          <w:rFonts w:hint="eastAsia"/>
-          <w:lang w:eastAsia="zh-CN"/>
-        </w:rPr>
-        <w:t>it</w:t>
+        <w:t>modify</w:t>
       </w:r>
       <w:r>
         <w:rPr>
@@ -3612,53 +3234,7 @@
         <w:t xml:space="preserve"> </w:t>
       </w:r>
       <w:r>
-        <w:rPr>
-          <w:rFonts w:hint="eastAsia"/>
-          <w:lang w:eastAsia="zh-CN"/>
-        </w:rPr>
-        <w:t>is</w:t>
-      </w:r>
-      <w:r>
-        <w:rPr>
-          <w:lang w:eastAsia="zh-CN"/>
-        </w:rPr>
-        <w:t xml:space="preserve"> difficult to modification and m</w:t>
-      </w:r>
-      <w:r>
-        <w:rPr>
-          <w:lang w:eastAsia="zh-CN"/>
-        </w:rPr>
-        <w:t>aintenance</w:t>
-      </w:r>
-      <w:r>
-        <w:rPr>
-          <w:lang w:eastAsia="zh-CN"/>
-        </w:rPr>
-        <w:t xml:space="preserve">. </w:t>
-      </w:r>
-      <w:r>
-        <w:t xml:space="preserve">In another word if a programmer wants to </w:t>
-      </w:r>
-      <w:r>
-        <w:rPr>
-          <w:rFonts w:hint="eastAsia"/>
-          <w:lang w:eastAsia="zh-CN"/>
-        </w:rPr>
-        <w:t>modify</w:t>
-      </w:r>
-      <w:r>
-        <w:rPr>
-          <w:lang w:eastAsia="zh-CN"/>
-        </w:rPr>
-        <w:t xml:space="preserve"> </w:t>
-      </w:r>
-      <w:proofErr w:type="spellStart"/>
-      <w:r>
-        <w:t>TransactionController</w:t>
-      </w:r>
-      <w:proofErr w:type="spellEnd"/>
-      <w:r>
-        <w:t xml:space="preserve"> </w:t>
+        <w:t xml:space="preserve">TransactionController </w:t>
       </w:r>
       <w:r>
         <w:rPr>
@@ -3728,15 +3304,7 @@
         </w:numPr>
       </w:pPr>
       <w:r>
-        <w:t xml:space="preserve">The </w:t>
-      </w:r>
-      <w:proofErr w:type="spellStart"/>
-      <w:r>
-        <w:t>TransactionController</w:t>
-      </w:r>
-      <w:proofErr w:type="spellEnd"/>
-      <w:r>
-        <w:t xml:space="preserve"> has too many responsibilities. It need to control the transaction process, maintenance process. It violates the Single Responsibility Principle.</w:t>
+        <w:t>The TransactionController has too many responsibilities. It need to control the transaction process, maintenance process. It violates the Single Responsibility Principle.</w:t>
       </w:r>
     </w:p>
     <w:p>
@@ -3813,36 +3381,21 @@
     <w:p>
       <w:pPr>
         <w:rPr>
+          <w:lang w:eastAsia="zh-CN"/>
+        </w:rPr>
+      </w:pPr>
+      <w:r>
+        <w:rPr>
           <w:rFonts w:hint="eastAsia"/>
           <w:lang w:eastAsia="zh-CN"/>
         </w:rPr>
-      </w:pPr>
-      <w:r>
-        <w:rPr>
-          <w:rFonts w:hint="eastAsia"/>
-          <w:lang w:eastAsia="zh-CN"/>
-        </w:rPr>
         <w:t>This method is used to terminate transaction. If a customer didn</w:t>
       </w:r>
       <w:r>
         <w:rPr>
           <w:lang w:eastAsia="zh-CN"/>
         </w:rPr>
-        <w:t>’t start a transaction, do the machine need to refund cash? Absolutely not, so the code “</w:t>
-      </w:r>
-      <w:proofErr w:type="spellStart"/>
-      <w:r>
-        <w:rPr>
-          <w:lang w:eastAsia="zh-CN"/>
-        </w:rPr>
-        <w:t>coinReceiver.refundCash</w:t>
-      </w:r>
-      <w:proofErr w:type="spellEnd"/>
-      <w:r>
-        <w:rPr>
-          <w:lang w:eastAsia="zh-CN"/>
-        </w:rPr>
-        <w:t>()” is useless.</w:t>
+        <w:t>’t start a transaction, do the machine need to refund cash? Absolutely not, so the code “coinReceiver.refundCash()” is useless.</w:t>
       </w:r>
     </w:p>
     <w:p>
@@ -3852,10 +3405,7 @@
       </w:pPr>
       <w:bookmarkStart w:id="12" w:name="_Toc433563129"/>
       <w:r>
-        <w:t xml:space="preserve">2.2.2 </w:t>
-      </w:r>
-      <w:r>
-        <w:t>Candidate design patterns considered</w:t>
+        <w:t>2.2.2 Candidate design patterns considered</w:t>
       </w:r>
       <w:bookmarkEnd w:id="12"/>
     </w:p>
@@ -3873,15 +3423,7 @@
         </w:numPr>
       </w:pPr>
       <w:r>
-        <w:t xml:space="preserve">Make the </w:t>
-      </w:r>
-      <w:proofErr w:type="spellStart"/>
-      <w:r>
-        <w:t>TransactionController</w:t>
-      </w:r>
-      <w:proofErr w:type="spellEnd"/>
-      <w:r>
-        <w:t xml:space="preserve"> easily to maintenance and modification.</w:t>
+        <w:t>Make the TransactionController easily to maintenance and modification.</w:t>
       </w:r>
     </w:p>
     <w:p>
@@ -3941,10 +3483,7 @@
       </w:pPr>
       <w:bookmarkStart w:id="13" w:name="_Toc433563130"/>
       <w:r>
-        <w:t xml:space="preserve">2.2.3 </w:t>
-      </w:r>
-      <w:r>
-        <w:t>Motivation to choose a pattern that would solve the problem including support for new requirement s or changes to existing problems</w:t>
+        <w:t>2.2.3 Motivation to choose a pattern that would solve the problem including support for new requirement s or changes to existing problems</w:t>
       </w:r>
       <w:bookmarkEnd w:id="13"/>
     </w:p>
@@ -4016,10 +3555,7 @@
       </w:pPr>
       <w:bookmarkStart w:id="14" w:name="_Toc433563131"/>
       <w:r>
-        <w:t>2.2.4</w:t>
-      </w:r>
-      <w:r>
-        <w:t xml:space="preserve"> Structure of the pattern (you should map the participants to your applications classes/objects)</w:t>
+        <w:t>2.2.4 Structure of the pattern (you should map the participants to your applications classes/objects)</w:t>
       </w:r>
       <w:bookmarkEnd w:id="14"/>
       <w:r>
@@ -4031,19 +3567,9 @@
         <w:pStyle w:val="a9"/>
         <w:ind w:left="0"/>
       </w:pPr>
-      <w:proofErr w:type="spellStart"/>
-      <w:r>
-        <w:t>Statechart</w:t>
-      </w:r>
-      <w:proofErr w:type="spellEnd"/>
-      <w:r>
-        <w:t xml:space="preserve"> </w:t>
-      </w:r>
-      <w:proofErr w:type="spellStart"/>
-      <w:r>
-        <w:t>Diagra</w:t>
-      </w:r>
-      <w:proofErr w:type="spellEnd"/>
+      <w:r>
+        <w:t>Statechart Diagra</w:t>
+      </w:r>
       <w:r>
         <w:rPr>
           <w:noProof/>
@@ -4146,16 +3672,17 @@
       </w:r>
     </w:p>
     <w:p>
+      <w:bookmarkStart w:id="15" w:name="_GoBack"/>
       <w:r>
         <w:rPr>
           <w:noProof/>
           <w:lang w:eastAsia="zh-CN"/>
         </w:rPr>
         <w:drawing>
-          <wp:inline distT="0" distB="0" distL="0" distR="0" wp14:anchorId="2446D147" wp14:editId="4BD767EF">
-            <wp:extent cx="8195094" cy="5090693"/>
-            <wp:effectExtent l="19050" t="19050" r="0" b="0"/>
-            <wp:docPr id="4" name="Picture 4"/>
+          <wp:inline distT="0" distB="0" distL="0" distR="0">
+            <wp:extent cx="8316793" cy="4536374"/>
+            <wp:effectExtent l="0" t="0" r="0" b="0"/>
+            <wp:docPr id="6" name="图片 6"/>
             <wp:cNvGraphicFramePr>
               <a:graphicFrameLocks xmlns:a="http://schemas.openxmlformats.org/drawingml/2006/main" noChangeAspect="1"/>
             </wp:cNvGraphicFramePr>
@@ -4163,7 +3690,7 @@
               <a:graphicData uri="http://schemas.openxmlformats.org/drawingml/2006/picture">
                 <pic:pic xmlns:pic="http://schemas.openxmlformats.org/drawingml/2006/picture">
                   <pic:nvPicPr>
-                    <pic:cNvPr id="0" name="Picture 1"/>
+                    <pic:cNvPr id="0" name="Picture 4"/>
                     <pic:cNvPicPr>
                       <a:picLocks noChangeAspect="1" noChangeArrowheads="1"/>
                     </pic:cNvPicPr>
@@ -4184,16 +3711,14 @@
                   <pic:spPr bwMode="auto">
                     <a:xfrm>
                       <a:off x="0" y="0"/>
-                      <a:ext cx="8207443" cy="5098364"/>
+                      <a:ext cx="8321722" cy="4539062"/>
                     </a:xfrm>
                     <a:prstGeom prst="rect">
                       <a:avLst/>
                     </a:prstGeom>
                     <a:noFill/>
                     <a:ln>
-                      <a:solidFill>
-                        <a:schemeClr val="accent1"/>
-                      </a:solidFill>
+                      <a:noFill/>
                     </a:ln>
                   </pic:spPr>
                 </pic:pic>
@@ -4202,6 +3727,7 @@
           </wp:inline>
         </w:drawing>
       </w:r>
+      <w:bookmarkEnd w:id="15"/>
     </w:p>
     <w:p>
       <w:pPr>
@@ -4219,15 +3745,12 @@
         <w:pStyle w:val="3"/>
         <w:spacing w:before="240"/>
       </w:pPr>
-      <w:bookmarkStart w:id="15" w:name="_Toc433563132"/>
+      <w:bookmarkStart w:id="16" w:name="_Toc433563132"/>
       <w:r>
         <w:lastRenderedPageBreak/>
-        <w:t>2.2.5</w:t>
-      </w:r>
-      <w:r>
-        <w:t xml:space="preserve"> Collaborations among the participants (specific to your application objects)</w:t>
-      </w:r>
-      <w:bookmarkEnd w:id="15"/>
+        <w:t>2.2.5 Collaborations among the participants (specific to your application objects)</w:t>
+      </w:r>
+      <w:bookmarkEnd w:id="16"/>
     </w:p>
     <w:p>
       <w:r>
@@ -4309,14 +3832,11 @@
         <w:pStyle w:val="3"/>
         <w:spacing w:before="240"/>
       </w:pPr>
-      <w:bookmarkStart w:id="16" w:name="_Toc433563133"/>
-      <w:r>
-        <w:t>2.2.6</w:t>
-      </w:r>
-      <w:r>
-        <w:t xml:space="preserve"> Implementation decision that you have taken</w:t>
-      </w:r>
-      <w:bookmarkEnd w:id="16"/>
+      <w:bookmarkStart w:id="17" w:name="_Toc433563133"/>
+      <w:r>
+        <w:t>2.2.6 Implementation decision that you have taken</w:t>
+      </w:r>
+      <w:bookmarkEnd w:id="17"/>
     </w:p>
     <w:p>
       <w:pPr>
@@ -4610,7 +4130,6 @@
         <w:pStyle w:val="a9"/>
         <w:ind w:left="360"/>
         <w:rPr>
-          <w:rFonts w:hint="eastAsia"/>
           <w:lang w:eastAsia="zh-CN"/>
         </w:rPr>
       </w:pPr>
@@ -4632,76 +4151,36 @@
           <w:lang w:eastAsia="zh-CN"/>
         </w:rPr>
       </w:pPr>
-      <w:bookmarkStart w:id="17" w:name="_Toc433563134"/>
+      <w:bookmarkStart w:id="18" w:name="_Toc433563134"/>
       <w:r>
         <w:rPr>
           <w:rFonts w:hint="eastAsia"/>
           <w:lang w:eastAsia="zh-CN"/>
         </w:rPr>
-        <w:t>M</w:t>
-      </w:r>
-      <w:r>
-        <w:rPr>
-          <w:rFonts w:hint="eastAsia"/>
-          <w:lang w:eastAsia="zh-CN"/>
-        </w:rPr>
-        <w:t>e</w:t>
-      </w:r>
-      <w:r>
-        <w:rPr>
-          <w:lang w:eastAsia="zh-CN"/>
-        </w:rPr>
-        <w:t>diator Patte</w:t>
-      </w:r>
-      <w:r>
-        <w:rPr>
-          <w:lang w:eastAsia="zh-CN"/>
-        </w:rPr>
-        <w:t>rn</w:t>
-      </w:r>
-      <w:bookmarkEnd w:id="17"/>
+        <w:t>Me</w:t>
+      </w:r>
+      <w:r>
+        <w:rPr>
+          <w:lang w:eastAsia="zh-CN"/>
+        </w:rPr>
+        <w:t>diator Pattern</w:t>
+      </w:r>
+      <w:bookmarkEnd w:id="18"/>
     </w:p>
     <w:p>
       <w:pPr>
         <w:pStyle w:val="3"/>
         <w:spacing w:before="240"/>
       </w:pPr>
-      <w:bookmarkStart w:id="18" w:name="_Toc433563135"/>
-      <w:r>
-        <w:t xml:space="preserve">2.3.1 </w:t>
-      </w:r>
-      <w:r>
-        <w:t>Description of the design problem</w:t>
-      </w:r>
-      <w:bookmarkEnd w:id="18"/>
-    </w:p>
-    <w:p>
-      <w:r>
-        <w:t xml:space="preserve">There is tight coupling between </w:t>
-      </w:r>
-      <w:proofErr w:type="spellStart"/>
-      <w:r>
-        <w:t>TransactionController</w:t>
-      </w:r>
-      <w:proofErr w:type="spellEnd"/>
-      <w:r>
-        <w:t xml:space="preserve">, </w:t>
-      </w:r>
-      <w:proofErr w:type="spellStart"/>
-      <w:r>
-        <w:t>CoinReceiver</w:t>
-      </w:r>
-      <w:proofErr w:type="spellEnd"/>
-      <w:r>
-        <w:t xml:space="preserve"> and </w:t>
-      </w:r>
-      <w:proofErr w:type="spellStart"/>
-      <w:r>
-        <w:t>ChangeGiver</w:t>
-      </w:r>
-      <w:proofErr w:type="spellEnd"/>
-      <w:r>
-        <w:t xml:space="preserve"> class, which means it is hard to maintain and extend. It is about making payment by coins. When developers modify current payment or add </w:t>
+      <w:bookmarkStart w:id="19" w:name="_Toc433563135"/>
+      <w:r>
+        <w:t>2.3.1 Description of the design problem</w:t>
+      </w:r>
+      <w:bookmarkEnd w:id="19"/>
+    </w:p>
+    <w:p>
+      <w:r>
+        <w:t xml:space="preserve">There is tight coupling between TransactionController, CoinReceiver and ChangeGiver class, which means it is hard to maintain and extend. It is about making payment by coins. When developers modify current payment or add </w:t>
       </w:r>
       <w:r>
         <w:rPr>
@@ -4710,23 +4189,7 @@
         <w:t>new payment</w:t>
       </w:r>
       <w:r>
-        <w:t xml:space="preserve">, they have to make clear all the processes of the above three classes or add new methods in </w:t>
-      </w:r>
-      <w:proofErr w:type="spellStart"/>
-      <w:r>
-        <w:t>TransactionController</w:t>
-      </w:r>
-      <w:proofErr w:type="spellEnd"/>
-      <w:r>
-        <w:t xml:space="preserve"> class if they need new payment option so that the </w:t>
-      </w:r>
-      <w:proofErr w:type="spellStart"/>
-      <w:r>
-        <w:t>TransactionController</w:t>
-      </w:r>
-      <w:proofErr w:type="spellEnd"/>
-      <w:r>
-        <w:t xml:space="preserve"> would be </w:t>
+        <w:t xml:space="preserve">, they have to make clear all the processes of the above three classes or add new methods in TransactionController class if they need new payment option so that the TransactionController would be </w:t>
       </w:r>
       <w:r>
         <w:rPr>
@@ -4748,14 +4211,11 @@
         <w:pStyle w:val="3"/>
         <w:spacing w:before="240"/>
       </w:pPr>
-      <w:bookmarkStart w:id="19" w:name="_Toc433563136"/>
-      <w:r>
-        <w:t xml:space="preserve">2.3.2 </w:t>
-      </w:r>
-      <w:r>
-        <w:t>Candidate design patterns considered</w:t>
-      </w:r>
-      <w:bookmarkEnd w:id="19"/>
+      <w:bookmarkStart w:id="20" w:name="_Toc433563136"/>
+      <w:r>
+        <w:t>2.3.2 Candidate design patterns considered</w:t>
+      </w:r>
+      <w:bookmarkEnd w:id="20"/>
     </w:p>
     <w:p>
       <w:r>
@@ -4793,14 +4253,11 @@
         <w:pStyle w:val="3"/>
         <w:spacing w:before="240"/>
       </w:pPr>
-      <w:bookmarkStart w:id="20" w:name="_Toc433563137"/>
-      <w:r>
-        <w:t xml:space="preserve">2.3.3 </w:t>
-      </w:r>
-      <w:r>
-        <w:t>Motivation to choose a pattern that would solve the problem including support for new requirements or changes to existing problems</w:t>
-      </w:r>
-      <w:bookmarkEnd w:id="20"/>
+      <w:bookmarkStart w:id="21" w:name="_Toc433563137"/>
+      <w:r>
+        <w:t>2.3.3 Motivation to choose a pattern that would solve the problem including support for new requirements or changes to existing problems</w:t>
+      </w:r>
+      <w:bookmarkEnd w:id="21"/>
     </w:p>
     <w:p>
       <w:r>
@@ -4809,37 +4266,13 @@
     </w:p>
     <w:p>
       <w:r>
-        <w:t xml:space="preserve">The nature of problem is how to decouple the referred classes so that the </w:t>
-      </w:r>
-      <w:proofErr w:type="spellStart"/>
-      <w:r>
-        <w:t>TransactionController</w:t>
-      </w:r>
-      <w:proofErr w:type="spellEnd"/>
-      <w:r>
-        <w:t xml:space="preserve"> does not need to change and the develop does not need to know what the </w:t>
-      </w:r>
-      <w:proofErr w:type="spellStart"/>
-      <w:r>
-        <w:t>TransactionController</w:t>
-      </w:r>
-      <w:proofErr w:type="spellEnd"/>
-      <w:r>
-        <w:t xml:space="preserve"> do when we add new payment option or modify the process of current payment.</w:t>
+        <w:t>The nature of problem is how to decouple the referred classes so that the TransactionController does not need to change and the develop does not need to know what the TransactionController do when we add new payment option or modify the process of current payment.</w:t>
       </w:r>
     </w:p>
     <w:p>
       <w:r>
         <w:lastRenderedPageBreak/>
-        <w:t xml:space="preserve">Using Mediator Pattern, we only need to focus on what should be done for particular payment option rather than what </w:t>
-      </w:r>
-      <w:proofErr w:type="spellStart"/>
-      <w:r>
-        <w:t>TransactionController</w:t>
-      </w:r>
-      <w:proofErr w:type="spellEnd"/>
-      <w:r>
-        <w:t xml:space="preserve"> should do and what it needs for different payment options. It becomes easier to modify and extend.</w:t>
+        <w:t>Using Mediator Pattern, we only need to focus on what should be done for particular payment option rather than what TransactionController should do and what it needs for different payment options. It becomes easier to modify and extend.</w:t>
       </w:r>
     </w:p>
     <w:p>
@@ -4865,15 +4298,12 @@
         <w:pStyle w:val="3"/>
         <w:spacing w:before="240"/>
       </w:pPr>
-      <w:bookmarkStart w:id="21" w:name="_Toc433563138"/>
+      <w:bookmarkStart w:id="22" w:name="_Toc433563138"/>
       <w:r>
         <w:lastRenderedPageBreak/>
-        <w:t xml:space="preserve">2.3.4 </w:t>
-      </w:r>
-      <w:r>
-        <w:t>Structure of the pattern</w:t>
-      </w:r>
-      <w:bookmarkEnd w:id="21"/>
+        <w:t>2.3.4 Structure of the pattern</w:t>
+      </w:r>
+      <w:bookmarkEnd w:id="22"/>
     </w:p>
     <w:p>
       <w:pPr>
@@ -4882,6 +4312,7 @@
       <w:r>
         <w:rPr>
           <w:noProof/>
+          <w:lang w:eastAsia="zh-CN"/>
         </w:rPr>
         <w:drawing>
           <wp:inline distT="0" distB="0" distL="0" distR="0" wp14:anchorId="29FF2EA2" wp14:editId="3DACBD4A">
@@ -4936,15 +4367,12 @@
         <w:pStyle w:val="3"/>
         <w:spacing w:before="240"/>
       </w:pPr>
-      <w:bookmarkStart w:id="22" w:name="_Toc433563139"/>
+      <w:bookmarkStart w:id="23" w:name="_Toc433563139"/>
       <w:r>
         <w:lastRenderedPageBreak/>
-        <w:t xml:space="preserve">2.3.5 </w:t>
-      </w:r>
-      <w:r>
-        <w:t>Collaborations among participants</w:t>
-      </w:r>
-      <w:bookmarkEnd w:id="22"/>
+        <w:t>2.3.5 Collaborations among participants</w:t>
+      </w:r>
+      <w:bookmarkEnd w:id="23"/>
     </w:p>
     <w:p>
       <w:pPr>
@@ -4953,6 +4381,7 @@
       <w:r>
         <w:rPr>
           <w:noProof/>
+          <w:lang w:eastAsia="zh-CN"/>
         </w:rPr>
         <w:drawing>
           <wp:inline distT="0" distB="0" distL="0" distR="0" wp14:anchorId="26E6A1D1" wp14:editId="78DA91E9">
@@ -5020,15 +4449,12 @@
         <w:pStyle w:val="3"/>
         <w:spacing w:before="240"/>
       </w:pPr>
-      <w:bookmarkStart w:id="23" w:name="_Toc433563140"/>
+      <w:bookmarkStart w:id="24" w:name="_Toc433563140"/>
       <w:r>
         <w:lastRenderedPageBreak/>
-        <w:t xml:space="preserve">2.3.6 </w:t>
-      </w:r>
-      <w:r>
-        <w:t>Implementation decision</w:t>
-      </w:r>
-      <w:bookmarkEnd w:id="23"/>
+        <w:t>2.3.6 Implementation decision</w:t>
+      </w:r>
+      <w:bookmarkEnd w:id="24"/>
     </w:p>
     <w:p>
       <w:r>
@@ -5037,39 +4463,7 @@
     </w:p>
     <w:p>
       <w:r>
-        <w:t xml:space="preserve">To support multiple payment options, the </w:t>
-      </w:r>
-      <w:proofErr w:type="spellStart"/>
-      <w:r>
-        <w:t>TransactionController</w:t>
-      </w:r>
-      <w:proofErr w:type="spellEnd"/>
-      <w:r>
-        <w:t xml:space="preserve"> does not need to know what kind of payment option was selected and what the selected option would do actually so that when we add new payment option or modify current payment option we don't need to modify </w:t>
-      </w:r>
-      <w:proofErr w:type="spellStart"/>
-      <w:r>
-        <w:t>TransactionController</w:t>
-      </w:r>
-      <w:proofErr w:type="spellEnd"/>
-      <w:r>
-        <w:t xml:space="preserve">. So the abstract mediator is necessary. However, mediator must know </w:t>
-      </w:r>
-      <w:proofErr w:type="spellStart"/>
-      <w:r>
-        <w:t>TransactionController</w:t>
-      </w:r>
-      <w:proofErr w:type="spellEnd"/>
-      <w:r>
-        <w:t xml:space="preserve"> because the mediator would change involved UI through </w:t>
-      </w:r>
-      <w:proofErr w:type="spellStart"/>
-      <w:r>
-        <w:t>TransactionController</w:t>
-      </w:r>
-      <w:proofErr w:type="spellEnd"/>
-      <w:r>
-        <w:t>.</w:t>
+        <w:t>To support multiple payment options, the TransactionController does not need to know what kind of payment option was selected and what the selected option would do actually so that when we add new payment option or modify current payment option we don't need to modify TransactionController. So the abstract mediator is necessary. However, mediator must know TransactionController because the mediator would change involved UI through TransactionController.</w:t>
       </w:r>
     </w:p>
     <w:p>
@@ -5088,39 +4482,7 @@
     </w:p>
     <w:p>
       <w:r>
-        <w:t xml:space="preserve">In this case, the communication between mediator and colleague is quite complex because choosing different payment option causes different UI active and uses different colleague classes. For example, the </w:t>
-      </w:r>
-      <w:proofErr w:type="spellStart"/>
-      <w:r>
-        <w:t>CoinMediator</w:t>
-      </w:r>
-      <w:proofErr w:type="spellEnd"/>
-      <w:r>
-        <w:t xml:space="preserve"> will interactive with </w:t>
-      </w:r>
-      <w:proofErr w:type="spellStart"/>
-      <w:r>
-        <w:t>CoinInputBox</w:t>
-      </w:r>
-      <w:proofErr w:type="spellEnd"/>
-      <w:r>
-        <w:t xml:space="preserve"> and use </w:t>
-      </w:r>
-      <w:proofErr w:type="spellStart"/>
-      <w:r>
-        <w:t>CoinReceiverColleague</w:t>
-      </w:r>
-      <w:proofErr w:type="spellEnd"/>
-      <w:r>
-        <w:t xml:space="preserve"> and </w:t>
-      </w:r>
-      <w:proofErr w:type="spellStart"/>
-      <w:r>
-        <w:t>ChangeGiverColleague</w:t>
-      </w:r>
-      <w:proofErr w:type="spellEnd"/>
-      <w:r>
-        <w:t xml:space="preserve">. </w:t>
+        <w:t xml:space="preserve">In this case, the communication between mediator and colleague is quite complex because choosing different payment option causes different UI active and uses different colleague classes. For example, the CoinMediator will interactive with CoinInputBox and use CoinReceiverColleague and ChangeGiverColleague. </w:t>
       </w:r>
     </w:p>
     <w:p>
@@ -5130,52 +4492,12 @@
     </w:p>
     <w:p>
       <w:r>
-        <w:t xml:space="preserve">Abstract colleague assure all derived colleague classes have the same attribute and same operations and also can have their own different attributes and operations. Because all the colleague classes must know mediator class and have some required methods like reset. They also need some different behaviors like receiving coin for </w:t>
-      </w:r>
-      <w:proofErr w:type="spellStart"/>
-      <w:r>
-        <w:t>CoinReceiverColleague</w:t>
-      </w:r>
-      <w:proofErr w:type="spellEnd"/>
-      <w:r>
-        <w:t xml:space="preserve"> class and reading card for </w:t>
-      </w:r>
-      <w:proofErr w:type="spellStart"/>
-      <w:r>
-        <w:t>CardReaderColleague</w:t>
-      </w:r>
-      <w:proofErr w:type="spellEnd"/>
-      <w:r>
-        <w:t xml:space="preserve"> class.</w:t>
-      </w:r>
-    </w:p>
-    <w:p>
-      <w:r>
-        <w:t xml:space="preserve">And because of different behaviors for different payment options each derived mediator class should know its related derived colleague classes such as the </w:t>
-      </w:r>
-      <w:proofErr w:type="spellStart"/>
-      <w:r>
-        <w:t>CoinMediator</w:t>
-      </w:r>
-      <w:proofErr w:type="spellEnd"/>
-      <w:r>
-        <w:t xml:space="preserve"> knows </w:t>
-      </w:r>
-      <w:proofErr w:type="spellStart"/>
-      <w:r>
-        <w:t>CoinReceiverColleague</w:t>
-      </w:r>
-      <w:proofErr w:type="spellEnd"/>
-      <w:r>
-        <w:t xml:space="preserve"> and </w:t>
-      </w:r>
-      <w:proofErr w:type="spellStart"/>
-      <w:r>
-        <w:t>ChangeGiverColleague</w:t>
-      </w:r>
-      <w:proofErr w:type="spellEnd"/>
-      <w:r>
-        <w:t>.</w:t>
+        <w:t>Abstract colleague assure all derived colleague classes have the same attribute and same operations and also can have their own different attributes and operations. Because all the colleague classes must know mediator class and have some required methods like reset. They also need some different behaviors like receiving coin for CoinReceiverColleague class and reading card for CardReaderColleague class.</w:t>
+      </w:r>
+    </w:p>
+    <w:p>
+      <w:r>
+        <w:t>And because of different behaviors for different payment options each derived mediator class should know its related derived colleague classes such as the CoinMediator knows CoinReceiverColleague and ChangeGiverColleague.</w:t>
       </w:r>
     </w:p>
     <w:p>
@@ -5184,59 +4506,17 @@
       </w:r>
     </w:p>
     <w:p>
-      <w:pPr>
+      <w:r>
+        <w:t>From the view of simulator, the coin receiver and card reader should be always existed and unique. And from the implementation, the coin input button need to know CoinReceiverColleague and the card insert button need the CardReaderColleague but the TransactionController does not have the Mediator and does not know Colleague before client choose payment option. So we use Factory to instantiate a Coin</w:t>
+      </w:r>
+      <w:r>
         <w:rPr>
           <w:rFonts w:hint="eastAsia"/>
         </w:rPr>
-      </w:pPr>
-      <w:r>
-        <w:t xml:space="preserve">From the view of simulator, the coin receiver and card reader should be always existed and unique. And from the implementation, the coin input button need to know </w:t>
-      </w:r>
-      <w:proofErr w:type="spellStart"/>
-      <w:r>
-        <w:t>CoinReceiverColleague</w:t>
-      </w:r>
-      <w:proofErr w:type="spellEnd"/>
-      <w:r>
-        <w:t xml:space="preserve"> and the card insert button need the </w:t>
-      </w:r>
-      <w:proofErr w:type="spellStart"/>
-      <w:r>
-        <w:t>CardReaderColleague</w:t>
-      </w:r>
-      <w:proofErr w:type="spellEnd"/>
-      <w:r>
-        <w:t xml:space="preserve"> but the </w:t>
-      </w:r>
-      <w:proofErr w:type="spellStart"/>
-      <w:r>
-        <w:t>TransactionController</w:t>
-      </w:r>
-      <w:proofErr w:type="spellEnd"/>
-      <w:r>
-        <w:t xml:space="preserve"> does not have the Mediator and does not know Colleague before client choose payment option. So we use Factory to instantiate a </w:t>
-      </w:r>
-      <w:proofErr w:type="spellStart"/>
-      <w:r>
-        <w:t>Coin</w:t>
-      </w:r>
-      <w:r>
-        <w:rPr>
-          <w:rFonts w:hint="eastAsia"/>
-        </w:rPr>
         <w:t>Mediator</w:t>
       </w:r>
-      <w:proofErr w:type="spellEnd"/>
-      <w:r>
-        <w:t xml:space="preserve"> and a </w:t>
-      </w:r>
-      <w:proofErr w:type="spellStart"/>
-      <w:r>
-        <w:t>CardMediator</w:t>
-      </w:r>
-      <w:proofErr w:type="spellEnd"/>
-      <w:r>
-        <w:t xml:space="preserve"> and to provide with them after client choose the payment option.   </w:t>
+      <w:r>
+        <w:t xml:space="preserve"> and a CardMediator and to provide with them after client choose the payment option.   </w:t>
       </w:r>
     </w:p>
     <w:p>
@@ -5250,7 +4530,7 @@
           <w:lang w:eastAsia="zh-CN"/>
         </w:rPr>
       </w:pPr>
-      <w:bookmarkStart w:id="24" w:name="_Toc433563141"/>
+      <w:bookmarkStart w:id="25" w:name="_Toc433563141"/>
       <w:r>
         <w:rPr>
           <w:rFonts w:hint="eastAsia"/>
@@ -5264,7 +4544,7 @@
         </w:rPr>
         <w:t>Responsibility Pattern</w:t>
       </w:r>
-      <w:bookmarkEnd w:id="24"/>
+      <w:bookmarkEnd w:id="25"/>
     </w:p>
     <w:p>
       <w:pPr>
@@ -5277,7 +4557,7 @@
           <w:lang w:eastAsia="zh-CN"/>
         </w:rPr>
       </w:pPr>
-      <w:bookmarkStart w:id="25" w:name="_Toc433563142"/>
+      <w:bookmarkStart w:id="26" w:name="_Toc433563142"/>
       <w:r>
         <w:rPr>
           <w:lang w:eastAsia="zh-CN"/>
@@ -5285,7 +4565,7 @@
         <w:lastRenderedPageBreak/>
         <w:t>Modified design document</w:t>
       </w:r>
-      <w:bookmarkEnd w:id="25"/>
+      <w:bookmarkEnd w:id="26"/>
     </w:p>
     <w:p>
       <w:pPr>
@@ -5298,7 +4578,7 @@
           <w:lang w:eastAsia="zh-CN"/>
         </w:rPr>
       </w:pPr>
-      <w:bookmarkStart w:id="26" w:name="_Toc433563143"/>
+      <w:bookmarkStart w:id="27" w:name="_Toc433563143"/>
       <w:r>
         <w:rPr>
           <w:lang w:eastAsia="zh-CN"/>
@@ -5306,7 +4586,7 @@
         <w:lastRenderedPageBreak/>
         <w:t>Team member Contributions</w:t>
       </w:r>
-      <w:bookmarkEnd w:id="26"/>
+      <w:bookmarkEnd w:id="27"/>
     </w:p>
     <w:tbl>
       <w:tblPr>
@@ -5329,7 +4609,6 @@
             <w:pPr>
               <w:jc w:val="center"/>
               <w:rPr>
-                <w:rFonts w:hint="eastAsia"/>
                 <w:lang w:eastAsia="zh-CN"/>
               </w:rPr>
             </w:pPr>
@@ -5350,7 +4629,6 @@
             <w:pPr>
               <w:jc w:val="center"/>
               <w:rPr>
-                <w:rFonts w:hint="eastAsia"/>
                 <w:lang w:eastAsia="zh-CN"/>
               </w:rPr>
             </w:pPr>
@@ -5371,7 +4649,6 @@
             <w:pPr>
               <w:jc w:val="center"/>
               <w:rPr>
-                <w:rFonts w:hint="eastAsia"/>
                 <w:lang w:eastAsia="zh-CN"/>
               </w:rPr>
             </w:pPr>
@@ -5392,7 +4669,6 @@
             <w:pPr>
               <w:jc w:val="center"/>
               <w:rPr>
-                <w:rFonts w:hint="eastAsia"/>
                 <w:lang w:eastAsia="zh-CN"/>
               </w:rPr>
             </w:pPr>
@@ -5414,7 +4690,6 @@
           <w:p>
             <w:pPr>
               <w:rPr>
-                <w:rFonts w:hint="eastAsia"/>
                 <w:lang w:eastAsia="zh-CN"/>
               </w:rPr>
             </w:pPr>
@@ -5434,7 +4709,6 @@
           <w:p>
             <w:pPr>
               <w:rPr>
-                <w:rFonts w:hint="eastAsia"/>
                 <w:lang w:eastAsia="zh-CN"/>
               </w:rPr>
             </w:pPr>
@@ -5454,7 +4728,6 @@
           <w:p>
             <w:pPr>
               <w:rPr>
-                <w:rFonts w:hint="eastAsia"/>
                 <w:lang w:eastAsia="zh-CN"/>
               </w:rPr>
             </w:pPr>
@@ -5463,17 +4736,8 @@
                 <w:rFonts w:hint="eastAsia"/>
                 <w:lang w:eastAsia="zh-CN"/>
               </w:rPr>
-              <w:t xml:space="preserve">Xu </w:t>
+              <w:t>Xu Minsheng</w:t>
             </w:r>
-            <w:proofErr w:type="spellStart"/>
-            <w:r>
-              <w:rPr>
-                <w:rFonts w:hint="eastAsia"/>
-                <w:lang w:eastAsia="zh-CN"/>
-              </w:rPr>
-              <w:t>Minsheng</w:t>
-            </w:r>
-            <w:proofErr w:type="spellEnd"/>
           </w:p>
         </w:tc>
         <w:tc>
@@ -5483,7 +4747,6 @@
           <w:p>
             <w:pPr>
               <w:rPr>
-                <w:rFonts w:hint="eastAsia"/>
                 <w:lang w:eastAsia="zh-CN"/>
               </w:rPr>
             </w:pPr>
@@ -5492,17 +4755,8 @@
                 <w:rFonts w:hint="eastAsia"/>
                 <w:lang w:eastAsia="zh-CN"/>
               </w:rPr>
-              <w:t xml:space="preserve">Xu </w:t>
+              <w:t>Xu Minsheng</w:t>
             </w:r>
-            <w:proofErr w:type="spellStart"/>
-            <w:r>
-              <w:rPr>
-                <w:rFonts w:hint="eastAsia"/>
-                <w:lang w:eastAsia="zh-CN"/>
-              </w:rPr>
-              <w:t>Minsheng</w:t>
-            </w:r>
-            <w:proofErr w:type="spellEnd"/>
           </w:p>
         </w:tc>
       </w:tr>
@@ -5514,7 +4768,6 @@
           <w:p>
             <w:pPr>
               <w:rPr>
-                <w:rFonts w:hint="eastAsia"/>
                 <w:lang w:eastAsia="zh-CN"/>
               </w:rPr>
             </w:pPr>
@@ -5534,7 +4787,6 @@
           <w:p>
             <w:pPr>
               <w:rPr>
-                <w:rFonts w:hint="eastAsia"/>
                 <w:lang w:eastAsia="zh-CN"/>
               </w:rPr>
             </w:pPr>
@@ -5554,7 +4806,6 @@
           <w:p>
             <w:pPr>
               <w:rPr>
-                <w:rFonts w:hint="eastAsia"/>
                 <w:lang w:eastAsia="zh-CN"/>
               </w:rPr>
             </w:pPr>
@@ -5574,7 +4825,6 @@
           <w:p>
             <w:pPr>
               <w:rPr>
-                <w:rFonts w:hint="eastAsia"/>
                 <w:lang w:eastAsia="zh-CN"/>
               </w:rPr>
             </w:pPr>
@@ -5596,7 +4846,6 @@
           <w:p>
             <w:pPr>
               <w:rPr>
-                <w:rFonts w:hint="eastAsia"/>
                 <w:lang w:eastAsia="zh-CN"/>
               </w:rPr>
             </w:pPr>
@@ -5616,7 +4865,6 @@
           <w:p>
             <w:pPr>
               <w:rPr>
-                <w:rFonts w:hint="eastAsia"/>
                 <w:lang w:eastAsia="zh-CN"/>
               </w:rPr>
             </w:pPr>
@@ -5636,35 +4884,16 @@
           <w:p>
             <w:pPr>
               <w:rPr>
-                <w:rFonts w:hint="eastAsia"/>
                 <w:lang w:eastAsia="zh-CN"/>
               </w:rPr>
             </w:pPr>
-            <w:proofErr w:type="spellStart"/>
             <w:r>
               <w:rPr>
                 <w:rFonts w:hint="eastAsia"/>
                 <w:lang w:eastAsia="zh-CN"/>
               </w:rPr>
-              <w:t>Xie</w:t>
+              <w:t>Xie Jiabao</w:t>
             </w:r>
-            <w:proofErr w:type="spellEnd"/>
-            <w:r>
-              <w:rPr>
-                <w:rFonts w:hint="eastAsia"/>
-                <w:lang w:eastAsia="zh-CN"/>
-              </w:rPr>
-              <w:t xml:space="preserve"> </w:t>
-            </w:r>
-            <w:proofErr w:type="spellStart"/>
-            <w:r>
-              <w:rPr>
-                <w:rFonts w:hint="eastAsia"/>
-                <w:lang w:eastAsia="zh-CN"/>
-              </w:rPr>
-              <w:t>Jiabao</w:t>
-            </w:r>
-            <w:proofErr w:type="spellEnd"/>
           </w:p>
         </w:tc>
         <w:tc>
@@ -5674,11 +4903,9 @@
           <w:p>
             <w:pPr>
               <w:rPr>
-                <w:rFonts w:hint="eastAsia"/>
                 <w:lang w:eastAsia="zh-CN"/>
               </w:rPr>
             </w:pPr>
-            <w:proofErr w:type="spellStart"/>
             <w:r>
               <w:rPr>
                 <w:rFonts w:hint="eastAsia"/>
@@ -5686,7 +4913,6 @@
               </w:rPr>
               <w:t>XieJiabao</w:t>
             </w:r>
-            <w:proofErr w:type="spellEnd"/>
           </w:p>
         </w:tc>
       </w:tr>
@@ -5698,7 +4924,6 @@
           <w:p>
             <w:pPr>
               <w:rPr>
-                <w:rFonts w:hint="eastAsia"/>
                 <w:lang w:eastAsia="zh-CN"/>
               </w:rPr>
             </w:pPr>
@@ -5718,7 +4943,6 @@
           <w:p>
             <w:pPr>
               <w:rPr>
-                <w:rFonts w:hint="eastAsia"/>
                 <w:lang w:eastAsia="zh-CN"/>
               </w:rPr>
             </w:pPr>
@@ -5744,7 +4968,6 @@
           <w:p>
             <w:pPr>
               <w:rPr>
-                <w:rFonts w:hint="eastAsia"/>
                 <w:lang w:eastAsia="zh-CN"/>
               </w:rPr>
             </w:pPr>
@@ -5753,17 +4976,8 @@
                 <w:rFonts w:hint="eastAsia"/>
                 <w:lang w:eastAsia="zh-CN"/>
               </w:rPr>
-              <w:t xml:space="preserve">Lu </w:t>
+              <w:t>Lu Angxiao</w:t>
             </w:r>
-            <w:proofErr w:type="spellStart"/>
-            <w:r>
-              <w:rPr>
-                <w:rFonts w:hint="eastAsia"/>
-                <w:lang w:eastAsia="zh-CN"/>
-              </w:rPr>
-              <w:t>Angxiao</w:t>
-            </w:r>
-            <w:proofErr w:type="spellEnd"/>
           </w:p>
         </w:tc>
         <w:tc>
@@ -5773,7 +4987,6 @@
           <w:p>
             <w:pPr>
               <w:rPr>
-                <w:rFonts w:hint="eastAsia"/>
                 <w:lang w:eastAsia="zh-CN"/>
               </w:rPr>
             </w:pPr>
@@ -5782,17 +4995,8 @@
                 <w:rFonts w:hint="eastAsia"/>
                 <w:lang w:eastAsia="zh-CN"/>
               </w:rPr>
-              <w:t xml:space="preserve">Lu </w:t>
+              <w:t>Lu Angxiao</w:t>
             </w:r>
-            <w:proofErr w:type="spellStart"/>
-            <w:r>
-              <w:rPr>
-                <w:rFonts w:hint="eastAsia"/>
-                <w:lang w:eastAsia="zh-CN"/>
-              </w:rPr>
-              <w:t>Angxiao</w:t>
-            </w:r>
-            <w:proofErr w:type="spellEnd"/>
           </w:p>
         </w:tc>
       </w:tr>
@@ -5800,12 +5004,9 @@
     <w:p>
       <w:pPr>
         <w:rPr>
-          <w:rFonts w:hint="eastAsia"/>
-          <w:lang w:eastAsia="zh-CN"/>
-        </w:rPr>
-      </w:pPr>
-      <w:bookmarkStart w:id="27" w:name="_GoBack"/>
-      <w:bookmarkEnd w:id="27"/>
+          <w:lang w:eastAsia="zh-CN"/>
+        </w:rPr>
+      </w:pPr>
     </w:p>
     <w:sectPr>
       <w:pgSz w:w="12240" w:h="15840"/>
@@ -5925,7 +5126,7 @@
                     <w:noProof/>
                     <w:sz w:val="18"/>
                   </w:rPr>
-                  <w:t>1</w:t>
+                  <w:t>10</w:t>
                 </w:r>
                 <w:r>
                   <w:rPr>
@@ -6006,7 +5207,7 @@
                     <w:noProof/>
                     <w:sz w:val="18"/>
                   </w:rPr>
-                  <w:t>17</w:t>
+                  <w:t>12</w:t>
                 </w:r>
                 <w:r>
                   <w:rPr>
@@ -7371,7 +6572,7 @@
     <w:lsdException w:name="Table Web 2" w:semiHidden="1" w:unhideWhenUsed="1"/>
     <w:lsdException w:name="Table Web 3" w:semiHidden="1" w:unhideWhenUsed="1"/>
     <w:lsdException w:name="Balloon Text" w:semiHidden="1" w:unhideWhenUsed="1"/>
-    <w:lsdException w:name="Table Grid" w:semiHidden="1" w:uiPriority="39" w:unhideWhenUsed="1"/>
+    <w:lsdException w:name="Table Grid" w:uiPriority="39"/>
     <w:lsdException w:name="Table Theme" w:semiHidden="1" w:unhideWhenUsed="1"/>
     <w:lsdException w:name="Placeholder Text" w:semiHidden="1" w:uiPriority="99"/>
     <w:lsdException w:name="No Spacing" w:uiPriority="99"/>

</xml_diff>

<commit_message>
combine report update mediator part
picture update
</commit_message>
<xml_diff>
--- a/docs/OODP_DesignReport_Combined.docx
+++ b/docs/OODP_DesignReport_Combined.docx
@@ -5050,10 +5050,10 @@
           <w:noProof/>
         </w:rPr>
         <w:drawing>
-          <wp:inline distT="0" distB="0" distL="0" distR="0" wp14:anchorId="64D265D1" wp14:editId="7698EA40">
-            <wp:extent cx="4175760" cy="5717540"/>
+          <wp:inline distT="0" distB="0" distL="0" distR="0" wp14:anchorId="7A3FD316" wp14:editId="5134B992">
+            <wp:extent cx="5200650" cy="5717540"/>
             <wp:effectExtent l="0" t="0" r="0" b="0"/>
-            <wp:docPr id="9" name="Picture 9"/>
+            <wp:docPr id="2" name="Picture 2"/>
             <wp:cNvGraphicFramePr>
               <a:graphicFrameLocks xmlns:a="http://schemas.openxmlformats.org/drawingml/2006/main" noChangeAspect="1"/>
             </wp:cNvGraphicFramePr>
@@ -5061,7 +5061,7 @@
               <a:graphicData uri="http://schemas.openxmlformats.org/drawingml/2006/picture">
                 <pic:pic xmlns:pic="http://schemas.openxmlformats.org/drawingml/2006/picture">
                   <pic:nvPicPr>
-                    <pic:cNvPr id="9" name="Improved Sequence Diagram final.png"/>
+                    <pic:cNvPr id="2" name="Improved Sequence Diagram final v1.png"/>
                     <pic:cNvPicPr/>
                   </pic:nvPicPr>
                   <pic:blipFill>
@@ -5079,7 +5079,7 @@
                   <pic:spPr>
                     <a:xfrm>
                       <a:off x="0" y="0"/>
-                      <a:ext cx="4175760" cy="5717540"/>
+                      <a:ext cx="5203348" cy="5720506"/>
                     </a:xfrm>
                     <a:prstGeom prst="rect">
                       <a:avLst/>

</xml_diff>